<commit_message>
Se agregan correcciones de informe pastoral impresion
</commit_message>
<xml_diff>
--- a/IECE_WebApi/Templates/InformePastorPorSector_Plantilla.docx
+++ b/IECE_WebApi/Templates/InformePastorPorSector_Plantilla.docx
@@ -98,16 +98,7 @@
           <w:szCs w:val="18"/>
           <w:lang w:val="es-MX"/>
         </w:rPr>
-        <w:t xml:space="preserve">CON BASE </w:t>
-      </w:r>
-      <w:proofErr w:type="gramStart"/>
-      <w:r>
-        <w:rPr>
-          <w:sz w:val="18"/>
-          <w:szCs w:val="18"/>
-          <w:lang w:val="es-MX"/>
-        </w:rPr>
-        <w:t>EN</w:t>
+        <w:t>CON BASE EN</w:t>
       </w:r>
       <w:r>
         <w:rPr>
@@ -125,16 +116,7 @@
           <w:szCs w:val="18"/>
           <w:lang w:val="es-MX"/>
         </w:rPr>
-        <w:t xml:space="preserve"> AL</w:t>
-      </w:r>
-      <w:proofErr w:type="gramEnd"/>
-      <w:r>
-        <w:rPr>
-          <w:sz w:val="18"/>
-          <w:szCs w:val="18"/>
-          <w:lang w:val="es-MX"/>
-        </w:rPr>
-        <w:t xml:space="preserve"> DISTRITO No. </w:t>
+        <w:t xml:space="preserve"> AL DISTRITO No. </w:t>
       </w:r>
       <w:bookmarkStart w:id="2" w:name="noDistrito"/>
       <w:bookmarkEnd w:id="2"/>
@@ -180,25 +162,7 @@
           <w:szCs w:val="18"/>
           <w:lang w:val="es-MX"/>
         </w:rPr>
-        <w:t xml:space="preserve"> </w:t>
-      </w:r>
-      <w:proofErr w:type="spellStart"/>
-      <w:r>
-        <w:rPr>
-          <w:sz w:val="18"/>
-          <w:szCs w:val="18"/>
-          <w:lang w:val="es-MX"/>
-        </w:rPr>
-        <w:t>DE</w:t>
-      </w:r>
-      <w:proofErr w:type="spellEnd"/>
-      <w:r>
-        <w:rPr>
-          <w:sz w:val="18"/>
-          <w:szCs w:val="18"/>
-          <w:lang w:val="es-MX"/>
-        </w:rPr>
-        <w:t xml:space="preserve"> </w:t>
+        <w:t xml:space="preserve"> DE </w:t>
       </w:r>
       <w:bookmarkStart w:id="5" w:name="añoReporte"/>
       <w:bookmarkEnd w:id="5"/>
@@ -365,7 +329,27 @@
                 <w:szCs w:val="14"/>
                 <w:lang w:val="es-MX"/>
               </w:rPr>
-              <w:t>ESTUDIOS BIBLICOS Y CONFERENCIAS</w:t>
+              <w:t>ESTUDIOS B</w:t>
+            </w:r>
+            <w:r>
+              <w:rPr>
+                <w:b/>
+                <w:bCs/>
+                <w:sz w:val="14"/>
+                <w:szCs w:val="14"/>
+                <w:lang w:val="es-MX"/>
+              </w:rPr>
+              <w:t>Í</w:t>
+            </w:r>
+            <w:r>
+              <w:rPr>
+                <w:b/>
+                <w:bCs/>
+                <w:sz w:val="14"/>
+                <w:szCs w:val="14"/>
+                <w:lang w:val="es-MX"/>
+              </w:rPr>
+              <w:t>BLICOS Y CONFERENCIAS</w:t>
             </w:r>
           </w:p>
         </w:tc>
@@ -2160,7 +2144,23 @@
                 <w:szCs w:val="14"/>
                 <w:lang w:val="es-MX"/>
               </w:rPr>
-              <w:t>Hogares Conquistados</w:t>
+              <w:t xml:space="preserve">Hogares </w:t>
+            </w:r>
+            <w:r>
+              <w:rPr>
+                <w:sz w:val="14"/>
+                <w:szCs w:val="14"/>
+                <w:lang w:val="es-MX"/>
+              </w:rPr>
+              <w:t>c</w:t>
+            </w:r>
+            <w:r>
+              <w:rPr>
+                <w:sz w:val="14"/>
+                <w:szCs w:val="14"/>
+                <w:lang w:val="es-MX"/>
+              </w:rPr>
+              <w:t>onquistados</w:t>
             </w:r>
           </w:p>
         </w:tc>
@@ -2223,7 +2223,7 @@
                 <w:szCs w:val="14"/>
                 <w:lang w:val="es-MX"/>
               </w:rPr>
-              <w:t>Misión 4.</w:t>
+              <w:t>Misión 9.</w:t>
             </w:r>
           </w:p>
         </w:tc>
@@ -2245,7 +2245,7 @@
                 <w:lang w:val="es-MX"/>
               </w:rPr>
             </w:pPr>
-            <w:bookmarkStart w:id="35" w:name="M4"/>
+            <w:bookmarkStart w:id="35" w:name="M9"/>
             <w:bookmarkEnd w:id="35"/>
           </w:p>
         </w:tc>
@@ -2289,7 +2289,7 @@
                 <w:lang w:val="es-MX"/>
               </w:rPr>
             </w:pPr>
-            <w:bookmarkStart w:id="36" w:name="C4"/>
+            <w:bookmarkStart w:id="36" w:name="C9"/>
             <w:bookmarkEnd w:id="36"/>
           </w:p>
         </w:tc>
@@ -2329,7 +2329,7 @@
                 <w:szCs w:val="14"/>
                 <w:lang w:val="es-MX"/>
               </w:rPr>
-              <w:t>Cultos de la localidad</w:t>
+              <w:t>Visitantes permanentes</w:t>
             </w:r>
           </w:p>
         </w:tc>
@@ -2355,19 +2355,19 @@
             <w:gridSpan w:val="2"/>
             <w:tcBorders>
               <w:top w:val="single" w:sz="4" w:space="0" w:color="auto"/>
-              <w:bottom w:val="single" w:sz="4" w:space="0" w:color="auto"/>
-            </w:tcBorders>
-          </w:tcPr>
-          <w:p>
-            <w:pPr>
-              <w:jc w:val="center"/>
-              <w:rPr>
-                <w:sz w:val="14"/>
-                <w:szCs w:val="14"/>
-                <w:lang w:val="es-MX"/>
-              </w:rPr>
-            </w:pPr>
-            <w:bookmarkStart w:id="37" w:name="CultosPorLaLocalidad"/>
+              <w:bottom w:val="nil"/>
+            </w:tcBorders>
+          </w:tcPr>
+          <w:p>
+            <w:pPr>
+              <w:jc w:val="center"/>
+              <w:rPr>
+                <w:sz w:val="14"/>
+                <w:szCs w:val="14"/>
+                <w:lang w:val="es-MX"/>
+              </w:rPr>
+            </w:pPr>
+            <w:bookmarkStart w:id="37" w:name="VisitantesPermanentes"/>
             <w:bookmarkEnd w:id="37"/>
           </w:p>
         </w:tc>
@@ -2392,7 +2392,7 @@
                 <w:szCs w:val="14"/>
                 <w:lang w:val="es-MX"/>
               </w:rPr>
-              <w:t>Misión 5.</w:t>
+              <w:t>Misión 4.</w:t>
             </w:r>
           </w:p>
         </w:tc>
@@ -2414,7 +2414,7 @@
                 <w:lang w:val="es-MX"/>
               </w:rPr>
             </w:pPr>
-            <w:bookmarkStart w:id="38" w:name="M5"/>
+            <w:bookmarkStart w:id="38" w:name="M4"/>
             <w:bookmarkEnd w:id="38"/>
           </w:p>
         </w:tc>
@@ -2458,7 +2458,7 @@
                 <w:lang w:val="es-MX"/>
               </w:rPr>
             </w:pPr>
-            <w:bookmarkStart w:id="39" w:name="C5"/>
+            <w:bookmarkStart w:id="39" w:name="C4"/>
             <w:bookmarkEnd w:id="39"/>
           </w:p>
         </w:tc>
@@ -2498,7 +2498,7 @@
                 <w:szCs w:val="14"/>
                 <w:lang w:val="es-MX"/>
               </w:rPr>
-              <w:t>Cultos de Hogar</w:t>
+              <w:t>Cultos de la localidad</w:t>
             </w:r>
           </w:p>
         </w:tc>
@@ -2536,7 +2536,7 @@
                 <w:lang w:val="es-MX"/>
               </w:rPr>
             </w:pPr>
-            <w:bookmarkStart w:id="40" w:name="CultosDeHogar"/>
+            <w:bookmarkStart w:id="40" w:name="CultosPorLaLocalidad"/>
             <w:bookmarkEnd w:id="40"/>
           </w:p>
         </w:tc>
@@ -2561,7 +2561,7 @@
                 <w:szCs w:val="14"/>
                 <w:lang w:val="es-MX"/>
               </w:rPr>
-              <w:t>Misión 6.</w:t>
+              <w:t>Misión 5.</w:t>
             </w:r>
           </w:p>
         </w:tc>
@@ -2583,7 +2583,7 @@
                 <w:lang w:val="es-MX"/>
               </w:rPr>
             </w:pPr>
-            <w:bookmarkStart w:id="41" w:name="M6"/>
+            <w:bookmarkStart w:id="41" w:name="M5"/>
             <w:bookmarkEnd w:id="41"/>
           </w:p>
         </w:tc>
@@ -2627,7 +2627,7 @@
                 <w:lang w:val="es-MX"/>
               </w:rPr>
             </w:pPr>
-            <w:bookmarkStart w:id="42" w:name="C6"/>
+            <w:bookmarkStart w:id="42" w:name="C5"/>
             <w:bookmarkEnd w:id="42"/>
           </w:p>
         </w:tc>
@@ -2667,7 +2667,23 @@
                 <w:szCs w:val="14"/>
                 <w:lang w:val="es-MX"/>
               </w:rPr>
-              <w:t>Campañas</w:t>
+              <w:t xml:space="preserve">Cultos de </w:t>
+            </w:r>
+            <w:r>
+              <w:rPr>
+                <w:sz w:val="14"/>
+                <w:szCs w:val="14"/>
+                <w:lang w:val="es-MX"/>
+              </w:rPr>
+              <w:t>h</w:t>
+            </w:r>
+            <w:r>
+              <w:rPr>
+                <w:sz w:val="14"/>
+                <w:szCs w:val="14"/>
+                <w:lang w:val="es-MX"/>
+              </w:rPr>
+              <w:t>ogar</w:t>
             </w:r>
           </w:p>
         </w:tc>
@@ -2705,7 +2721,7 @@
                 <w:lang w:val="es-MX"/>
               </w:rPr>
             </w:pPr>
-            <w:bookmarkStart w:id="43" w:name="Campanias"/>
+            <w:bookmarkStart w:id="43" w:name="CultosDeHogar"/>
             <w:bookmarkEnd w:id="43"/>
           </w:p>
         </w:tc>
@@ -2730,7 +2746,7 @@
                 <w:szCs w:val="14"/>
                 <w:lang w:val="es-MX"/>
               </w:rPr>
-              <w:t>Misión 7.</w:t>
+              <w:t>Misión 6.</w:t>
             </w:r>
           </w:p>
         </w:tc>
@@ -2752,7 +2768,7 @@
                 <w:lang w:val="es-MX"/>
               </w:rPr>
             </w:pPr>
-            <w:bookmarkStart w:id="44" w:name="M7"/>
+            <w:bookmarkStart w:id="44" w:name="M6"/>
             <w:bookmarkEnd w:id="44"/>
           </w:p>
         </w:tc>
@@ -2796,7 +2812,7 @@
                 <w:lang w:val="es-MX"/>
               </w:rPr>
             </w:pPr>
-            <w:bookmarkStart w:id="45" w:name="C7"/>
+            <w:bookmarkStart w:id="45" w:name="C6"/>
             <w:bookmarkEnd w:id="45"/>
           </w:p>
         </w:tc>
@@ -2836,7 +2852,7 @@
                 <w:szCs w:val="14"/>
                 <w:lang w:val="es-MX"/>
               </w:rPr>
-              <w:t>Apertura de misiones</w:t>
+              <w:t>Campañas</w:t>
             </w:r>
           </w:p>
         </w:tc>
@@ -2874,7 +2890,7 @@
                 <w:lang w:val="es-MX"/>
               </w:rPr>
             </w:pPr>
-            <w:bookmarkStart w:id="46" w:name="AperturaDeMisiones"/>
+            <w:bookmarkStart w:id="46" w:name="Campanias"/>
             <w:bookmarkEnd w:id="46"/>
           </w:p>
         </w:tc>
@@ -2899,7 +2915,7 @@
                 <w:szCs w:val="14"/>
                 <w:lang w:val="es-MX"/>
               </w:rPr>
-              <w:t>Misión 8.</w:t>
+              <w:t>Misión 7.</w:t>
             </w:r>
           </w:p>
         </w:tc>
@@ -2921,7 +2937,7 @@
                 <w:lang w:val="es-MX"/>
               </w:rPr>
             </w:pPr>
-            <w:bookmarkStart w:id="47" w:name="M8"/>
+            <w:bookmarkStart w:id="47" w:name="M7"/>
             <w:bookmarkEnd w:id="47"/>
           </w:p>
         </w:tc>
@@ -2965,7 +2981,7 @@
                 <w:lang w:val="es-MX"/>
               </w:rPr>
             </w:pPr>
-            <w:bookmarkStart w:id="48" w:name="C8"/>
+            <w:bookmarkStart w:id="48" w:name="C7"/>
             <w:bookmarkEnd w:id="48"/>
           </w:p>
         </w:tc>
@@ -3005,7 +3021,7 @@
                 <w:szCs w:val="14"/>
                 <w:lang w:val="es-MX"/>
               </w:rPr>
-              <w:t>Bautismos</w:t>
+              <w:t>Apertura de misiones</w:t>
             </w:r>
           </w:p>
         </w:tc>
@@ -3043,7 +3059,7 @@
                 <w:lang w:val="es-MX"/>
               </w:rPr>
             </w:pPr>
-            <w:bookmarkStart w:id="49" w:name="BautismosTE"/>
+            <w:bookmarkStart w:id="49" w:name="AperturaDeMisiones"/>
             <w:bookmarkEnd w:id="49"/>
           </w:p>
         </w:tc>
@@ -3068,7 +3084,7 @@
                 <w:szCs w:val="14"/>
                 <w:lang w:val="es-MX"/>
               </w:rPr>
-              <w:t>Misión 9.</w:t>
+              <w:t>Misión 8.</w:t>
             </w:r>
           </w:p>
         </w:tc>
@@ -3090,7 +3106,7 @@
                 <w:lang w:val="es-MX"/>
               </w:rPr>
             </w:pPr>
-            <w:bookmarkStart w:id="50" w:name="M9"/>
+            <w:bookmarkStart w:id="50" w:name="M8"/>
             <w:bookmarkEnd w:id="50"/>
           </w:p>
         </w:tc>
@@ -3134,7 +3150,7 @@
                 <w:lang w:val="es-MX"/>
               </w:rPr>
             </w:pPr>
-            <w:bookmarkStart w:id="51" w:name="C9"/>
+            <w:bookmarkStart w:id="51" w:name="C8"/>
             <w:bookmarkEnd w:id="51"/>
           </w:p>
         </w:tc>
@@ -3168,6 +3184,14 @@
                 <w:lang w:val="es-MX"/>
               </w:rPr>
             </w:pPr>
+            <w:r>
+              <w:rPr>
+                <w:sz w:val="14"/>
+                <w:szCs w:val="14"/>
+                <w:lang w:val="es-MX"/>
+              </w:rPr>
+              <w:t>Bautismos</w:t>
+            </w:r>
           </w:p>
         </w:tc>
         <w:tc>
@@ -3192,18 +3216,20 @@
             <w:gridSpan w:val="2"/>
             <w:tcBorders>
               <w:top w:val="single" w:sz="4" w:space="0" w:color="auto"/>
-              <w:bottom w:val="nil"/>
-            </w:tcBorders>
-          </w:tcPr>
-          <w:p>
-            <w:pPr>
-              <w:jc w:val="both"/>
-              <w:rPr>
-                <w:sz w:val="14"/>
-                <w:szCs w:val="14"/>
-                <w:lang w:val="es-MX"/>
-              </w:rPr>
-            </w:pPr>
+              <w:bottom w:val="single" w:sz="4" w:space="0" w:color="auto"/>
+            </w:tcBorders>
+          </w:tcPr>
+          <w:p>
+            <w:pPr>
+              <w:jc w:val="center"/>
+              <w:rPr>
+                <w:sz w:val="14"/>
+                <w:szCs w:val="14"/>
+                <w:lang w:val="es-MX"/>
+              </w:rPr>
+            </w:pPr>
+            <w:bookmarkStart w:id="52" w:name="BautismosTE"/>
+            <w:bookmarkEnd w:id="52"/>
           </w:p>
         </w:tc>
       </w:tr>
@@ -3620,7 +3646,27 @@
                 <w:szCs w:val="14"/>
                 <w:lang w:val="es-MX"/>
               </w:rPr>
-              <w:t>Numero de personal en comunión al principio del mes</w:t>
+              <w:t>N</w:t>
+            </w:r>
+            <w:r>
+              <w:rPr>
+                <w:b/>
+                <w:bCs/>
+                <w:sz w:val="14"/>
+                <w:szCs w:val="14"/>
+                <w:lang w:val="es-MX"/>
+              </w:rPr>
+              <w:t>ú</w:t>
+            </w:r>
+            <w:r>
+              <w:rPr>
+                <w:b/>
+                <w:bCs/>
+                <w:sz w:val="14"/>
+                <w:szCs w:val="14"/>
+                <w:lang w:val="es-MX"/>
+              </w:rPr>
+              <w:t>mero de personal en comunión al principio del mes</w:t>
             </w:r>
           </w:p>
         </w:tc>
@@ -3770,8 +3816,8 @@
                 <w:lang w:val="es-MX"/>
               </w:rPr>
             </w:pPr>
-            <w:bookmarkStart w:id="52" w:name="bautismo"/>
-            <w:bookmarkEnd w:id="52"/>
+            <w:bookmarkStart w:id="53" w:name="bautismo"/>
+            <w:bookmarkEnd w:id="53"/>
           </w:p>
         </w:tc>
         <w:tc>
@@ -3849,8 +3895,8 @@
                 <w:lang w:val="es-MX"/>
               </w:rPr>
             </w:pPr>
-            <w:bookmarkStart w:id="53" w:name="defuncion"/>
-            <w:bookmarkEnd w:id="53"/>
+            <w:bookmarkStart w:id="54" w:name="defuncion"/>
+            <w:bookmarkEnd w:id="54"/>
           </w:p>
         </w:tc>
       </w:tr>
@@ -3896,8 +3942,8 @@
                 <w:lang w:val="es-MX"/>
               </w:rPr>
             </w:pPr>
-            <w:bookmarkStart w:id="54" w:name="restitución"/>
-            <w:bookmarkEnd w:id="54"/>
+            <w:bookmarkStart w:id="55" w:name="restitución"/>
+            <w:bookmarkEnd w:id="55"/>
           </w:p>
         </w:tc>
         <w:tc>
@@ -3975,8 +4021,8 @@
                 <w:lang w:val="es-MX"/>
               </w:rPr>
             </w:pPr>
-            <w:bookmarkStart w:id="55" w:name="excomunion"/>
-            <w:bookmarkEnd w:id="55"/>
+            <w:bookmarkStart w:id="56" w:name="excomunion"/>
+            <w:bookmarkEnd w:id="56"/>
           </w:p>
         </w:tc>
       </w:tr>
@@ -4022,8 +4068,8 @@
                 <w:lang w:val="es-MX"/>
               </w:rPr>
             </w:pPr>
-            <w:bookmarkStart w:id="56" w:name="altaCambioDomicilio"/>
-            <w:bookmarkEnd w:id="56"/>
+            <w:bookmarkStart w:id="57" w:name="altaCambioDomicilio"/>
+            <w:bookmarkEnd w:id="57"/>
           </w:p>
         </w:tc>
         <w:tc>
@@ -4101,8 +4147,8 @@
                 <w:lang w:val="es-MX"/>
               </w:rPr>
             </w:pPr>
-            <w:bookmarkStart w:id="57" w:name="bajaCambioDomicilio"/>
-            <w:bookmarkEnd w:id="57"/>
+            <w:bookmarkStart w:id="58" w:name="bajaCambioDomicilio"/>
+            <w:bookmarkEnd w:id="58"/>
           </w:p>
         </w:tc>
       </w:tr>
@@ -4148,8 +4194,8 @@
                 <w:lang w:val="es-MX"/>
               </w:rPr>
             </w:pPr>
-            <w:bookmarkStart w:id="58" w:name="totalAltas"/>
-            <w:bookmarkEnd w:id="58"/>
+            <w:bookmarkStart w:id="59" w:name="totalAltas"/>
+            <w:bookmarkEnd w:id="59"/>
           </w:p>
         </w:tc>
         <w:tc>
@@ -4227,8 +4273,8 @@
                 <w:lang w:val="es-MX"/>
               </w:rPr>
             </w:pPr>
-            <w:bookmarkStart w:id="59" w:name="totalBajas"/>
-            <w:bookmarkEnd w:id="59"/>
+            <w:bookmarkStart w:id="60" w:name="totalBajas"/>
+            <w:bookmarkEnd w:id="60"/>
           </w:p>
         </w:tc>
       </w:tr>
@@ -4438,8 +4484,8 @@
                 <w:lang w:val="es-MX"/>
               </w:rPr>
             </w:pPr>
-            <w:bookmarkStart w:id="60" w:name="matrimonios"/>
-            <w:bookmarkEnd w:id="60"/>
+            <w:bookmarkStart w:id="61" w:name="matrimonios"/>
+            <w:bookmarkEnd w:id="61"/>
           </w:p>
         </w:tc>
         <w:tc>
@@ -4520,8 +4566,8 @@
                 <w:lang w:val="es-MX"/>
               </w:rPr>
             </w:pPr>
-            <w:bookmarkStart w:id="61" w:name="legalizaciones"/>
-            <w:bookmarkEnd w:id="61"/>
+            <w:bookmarkStart w:id="62" w:name="legalizaciones"/>
+            <w:bookmarkEnd w:id="62"/>
           </w:p>
         </w:tc>
       </w:tr>
@@ -4567,8 +4613,8 @@
                 <w:lang w:val="es-MX"/>
               </w:rPr>
             </w:pPr>
-            <w:bookmarkStart w:id="62" w:name="presentaciones"/>
-            <w:bookmarkEnd w:id="62"/>
+            <w:bookmarkStart w:id="63" w:name="presentaciones"/>
+            <w:bookmarkEnd w:id="63"/>
           </w:p>
         </w:tc>
         <w:tc>
@@ -4646,8 +4692,8 @@
                 <w:lang w:val="es-MX"/>
               </w:rPr>
             </w:pPr>
-            <w:bookmarkStart w:id="63" w:name="hogares"/>
-            <w:bookmarkEnd w:id="63"/>
+            <w:bookmarkStart w:id="64" w:name="hogares"/>
+            <w:bookmarkEnd w:id="64"/>
           </w:p>
         </w:tc>
       </w:tr>
@@ -5033,8 +5079,8 @@
                 <w:lang w:val="es-MX"/>
               </w:rPr>
             </w:pPr>
-            <w:bookmarkStart w:id="64" w:name="hb"/>
-            <w:bookmarkEnd w:id="64"/>
+            <w:bookmarkStart w:id="65" w:name="hb"/>
+            <w:bookmarkEnd w:id="65"/>
           </w:p>
         </w:tc>
         <w:tc>
@@ -5077,8 +5123,8 @@
                 <w:lang w:val="es-MX"/>
               </w:rPr>
             </w:pPr>
-            <w:bookmarkStart w:id="65" w:name="jhb"/>
-            <w:bookmarkEnd w:id="65"/>
+            <w:bookmarkStart w:id="66" w:name="jhb"/>
+            <w:bookmarkEnd w:id="66"/>
           </w:p>
         </w:tc>
         <w:tc>
@@ -5151,8 +5197,8 @@
                 <w:lang w:val="es-MX"/>
               </w:rPr>
             </w:pPr>
-            <w:bookmarkStart w:id="66" w:name="jhnb"/>
-            <w:bookmarkEnd w:id="66"/>
+            <w:bookmarkStart w:id="67" w:name="jhnb"/>
+            <w:bookmarkEnd w:id="67"/>
           </w:p>
         </w:tc>
         <w:tc>
@@ -5195,8 +5241,8 @@
                 <w:lang w:val="es-MX"/>
               </w:rPr>
             </w:pPr>
-            <w:bookmarkStart w:id="67" w:name="ninos"/>
-            <w:bookmarkEnd w:id="67"/>
+            <w:bookmarkStart w:id="68" w:name="ninos"/>
+            <w:bookmarkEnd w:id="68"/>
           </w:p>
         </w:tc>
       </w:tr>
@@ -5241,8 +5287,8 @@
                 <w:lang w:val="es-MX"/>
               </w:rPr>
             </w:pPr>
-            <w:bookmarkStart w:id="68" w:name="mb"/>
-            <w:bookmarkEnd w:id="68"/>
+            <w:bookmarkStart w:id="69" w:name="mb"/>
+            <w:bookmarkEnd w:id="69"/>
           </w:p>
         </w:tc>
         <w:tc>
@@ -5285,8 +5331,8 @@
                 <w:lang w:val="es-MX"/>
               </w:rPr>
             </w:pPr>
-            <w:bookmarkStart w:id="69" w:name="jmb"/>
-            <w:bookmarkEnd w:id="69"/>
+            <w:bookmarkStart w:id="70" w:name="jmb"/>
+            <w:bookmarkEnd w:id="70"/>
           </w:p>
         </w:tc>
         <w:tc>
@@ -5359,8 +5405,8 @@
                 <w:lang w:val="es-MX"/>
               </w:rPr>
             </w:pPr>
-            <w:bookmarkStart w:id="70" w:name="jmnb"/>
-            <w:bookmarkEnd w:id="70"/>
+            <w:bookmarkStart w:id="71" w:name="jmnb"/>
+            <w:bookmarkEnd w:id="71"/>
           </w:p>
         </w:tc>
         <w:tc>
@@ -5403,8 +5449,8 @@
                 <w:lang w:val="es-MX"/>
               </w:rPr>
             </w:pPr>
-            <w:bookmarkStart w:id="71" w:name="ninas"/>
-            <w:bookmarkEnd w:id="71"/>
+            <w:bookmarkStart w:id="72" w:name="ninas"/>
+            <w:bookmarkEnd w:id="72"/>
           </w:p>
         </w:tc>
       </w:tr>
@@ -5449,8 +5495,8 @@
                 <w:lang w:val="es-MX"/>
               </w:rPr>
             </w:pPr>
-            <w:bookmarkStart w:id="72" w:name="totalAdultosBautizados"/>
-            <w:bookmarkEnd w:id="72"/>
+            <w:bookmarkStart w:id="73" w:name="totalAdultosBautizados"/>
+            <w:bookmarkEnd w:id="73"/>
           </w:p>
         </w:tc>
         <w:tc>
@@ -5493,8 +5539,8 @@
                 <w:lang w:val="es-MX"/>
               </w:rPr>
             </w:pPr>
-            <w:bookmarkStart w:id="73" w:name="totalJovenesBautizados"/>
-            <w:bookmarkEnd w:id="73"/>
+            <w:bookmarkStart w:id="74" w:name="totalJovenesBautizados"/>
+            <w:bookmarkEnd w:id="74"/>
           </w:p>
         </w:tc>
         <w:tc>
@@ -5567,8 +5613,8 @@
                 <w:lang w:val="es-MX"/>
               </w:rPr>
             </w:pPr>
-            <w:bookmarkStart w:id="74" w:name="totalJovenesNoBautizados"/>
-            <w:bookmarkEnd w:id="74"/>
+            <w:bookmarkStart w:id="75" w:name="totalJovenesNoBautizados"/>
+            <w:bookmarkEnd w:id="75"/>
           </w:p>
         </w:tc>
         <w:tc>
@@ -5611,8 +5657,8 @@
                 <w:lang w:val="es-MX"/>
               </w:rPr>
             </w:pPr>
-            <w:bookmarkStart w:id="75" w:name="totalNinos"/>
-            <w:bookmarkEnd w:id="75"/>
+            <w:bookmarkStart w:id="76" w:name="totalNinos"/>
+            <w:bookmarkEnd w:id="76"/>
           </w:p>
         </w:tc>
       </w:tr>
@@ -5832,8 +5878,8 @@
                 <w:lang w:val="es-MX"/>
               </w:rPr>
             </w:pPr>
-            <w:bookmarkStart w:id="76" w:name="personasBautizadas"/>
-            <w:bookmarkEnd w:id="76"/>
+            <w:bookmarkStart w:id="77" w:name="personasBautizadas"/>
+            <w:bookmarkEnd w:id="77"/>
           </w:p>
         </w:tc>
         <w:tc>
@@ -5881,8 +5927,8 @@
                 <w:lang w:val="es-MX"/>
               </w:rPr>
             </w:pPr>
-            <w:bookmarkStart w:id="77" w:name="personasNoBautizadas"/>
-            <w:bookmarkEnd w:id="77"/>
+            <w:bookmarkStart w:id="78" w:name="personasNoBautizadas"/>
+            <w:bookmarkEnd w:id="78"/>
           </w:p>
         </w:tc>
       </w:tr>
@@ -6095,7 +6141,27 @@
                 <w:szCs w:val="14"/>
                 <w:lang w:val="es-MX"/>
               </w:rPr>
-              <w:t>Numero completo de personal que integra la iglesia</w:t>
+              <w:t>N</w:t>
+            </w:r>
+            <w:r>
+              <w:rPr>
+                <w:b/>
+                <w:bCs/>
+                <w:sz w:val="14"/>
+                <w:szCs w:val="14"/>
+                <w:lang w:val="es-MX"/>
+              </w:rPr>
+              <w:t>ú</w:t>
+            </w:r>
+            <w:r>
+              <w:rPr>
+                <w:b/>
+                <w:bCs/>
+                <w:sz w:val="14"/>
+                <w:szCs w:val="14"/>
+                <w:lang w:val="es-MX"/>
+              </w:rPr>
+              <w:t>mero completo de personal que integra la iglesia</w:t>
             </w:r>
           </w:p>
         </w:tc>
@@ -6116,8 +6182,8 @@
                 <w:lang w:val="es-MX"/>
               </w:rPr>
             </w:pPr>
-            <w:bookmarkStart w:id="78" w:name="personalQueIntegraLaIglesia"/>
-            <w:bookmarkEnd w:id="78"/>
+            <w:bookmarkStart w:id="79" w:name="personalQueIntegraLaIglesia"/>
+            <w:bookmarkEnd w:id="79"/>
           </w:p>
         </w:tc>
         <w:tc>
@@ -6396,8 +6462,8 @@
                 <w:lang w:val="es-MX"/>
               </w:rPr>
             </w:pPr>
-            <w:bookmarkStart w:id="79" w:name="detalle"/>
-            <w:bookmarkEnd w:id="79"/>
+            <w:bookmarkStart w:id="80" w:name="detalle"/>
+            <w:bookmarkEnd w:id="80"/>
           </w:p>
         </w:tc>
       </w:tr>
@@ -6487,7 +6553,27 @@
                 <w:lang w:val="es-MX"/>
               </w:rPr>
               <w:lastRenderedPageBreak/>
-              <w:t>MOVIMIENTO ADMINISTRATIVO Y MATERIAL</w:t>
+              <w:t>MOVIMIENTO ADMINISTRATIVO</w:t>
+            </w:r>
+            <w:r>
+              <w:rPr>
+                <w:b/>
+                <w:bCs/>
+                <w:sz w:val="18"/>
+                <w:szCs w:val="18"/>
+                <w:lang w:val="es-MX"/>
+              </w:rPr>
+              <w:t>, ECLESIÁSTICO</w:t>
+            </w:r>
+            <w:r>
+              <w:rPr>
+                <w:b/>
+                <w:bCs/>
+                <w:sz w:val="18"/>
+                <w:szCs w:val="18"/>
+                <w:lang w:val="es-MX"/>
+              </w:rPr>
+              <w:t xml:space="preserve"> Y MATERIAL</w:t>
             </w:r>
           </w:p>
         </w:tc>
@@ -6788,8 +6874,8 @@
                 <w:lang w:val="es-MX"/>
               </w:rPr>
             </w:pPr>
-            <w:bookmarkStart w:id="80" w:name="SociedadFemenil"/>
-            <w:bookmarkEnd w:id="80"/>
+            <w:bookmarkStart w:id="81" w:name="SociedadFemenil"/>
+            <w:bookmarkEnd w:id="81"/>
           </w:p>
         </w:tc>
         <w:tc>
@@ -6862,8 +6948,8 @@
                 <w:lang w:val="es-MX"/>
               </w:rPr>
             </w:pPr>
-            <w:bookmarkStart w:id="81" w:name="Predios"/>
-            <w:bookmarkEnd w:id="81"/>
+            <w:bookmarkStart w:id="82" w:name="Predios"/>
+            <w:bookmarkEnd w:id="82"/>
           </w:p>
         </w:tc>
       </w:tr>
@@ -6908,8 +6994,8 @@
                 <w:lang w:val="es-MX"/>
               </w:rPr>
             </w:pPr>
-            <w:bookmarkStart w:id="82" w:name="SociedadJuvenil"/>
-            <w:bookmarkEnd w:id="82"/>
+            <w:bookmarkStart w:id="83" w:name="SociedadJuvenil"/>
+            <w:bookmarkEnd w:id="83"/>
           </w:p>
         </w:tc>
         <w:tc>
@@ -6982,8 +7068,8 @@
                 <w:lang w:val="es-MX"/>
               </w:rPr>
             </w:pPr>
-            <w:bookmarkStart w:id="83" w:name="Casas"/>
-            <w:bookmarkEnd w:id="83"/>
+            <w:bookmarkStart w:id="84" w:name="Casas"/>
+            <w:bookmarkEnd w:id="84"/>
           </w:p>
         </w:tc>
       </w:tr>
@@ -7028,8 +7114,8 @@
                 <w:lang w:val="es-MX"/>
               </w:rPr>
             </w:pPr>
-            <w:bookmarkStart w:id="84" w:name="DepartamentoFemenil"/>
-            <w:bookmarkEnd w:id="84"/>
+            <w:bookmarkStart w:id="85" w:name="DepartamentoFemenil"/>
+            <w:bookmarkEnd w:id="85"/>
           </w:p>
         </w:tc>
         <w:tc>
@@ -7102,8 +7188,8 @@
                 <w:lang w:val="es-MX"/>
               </w:rPr>
             </w:pPr>
-            <w:bookmarkStart w:id="85" w:name="Edificios"/>
-            <w:bookmarkEnd w:id="85"/>
+            <w:bookmarkStart w:id="86" w:name="Edificios"/>
+            <w:bookmarkEnd w:id="86"/>
           </w:p>
         </w:tc>
       </w:tr>
@@ -7148,8 +7234,8 @@
                 <w:lang w:val="es-MX"/>
               </w:rPr>
             </w:pPr>
-            <w:bookmarkStart w:id="86" w:name="DepartamentoJuvenil"/>
-            <w:bookmarkEnd w:id="86"/>
+            <w:bookmarkStart w:id="87" w:name="DepartamentoJuvenil"/>
+            <w:bookmarkEnd w:id="87"/>
           </w:p>
         </w:tc>
         <w:tc>
@@ -7222,8 +7308,8 @@
                 <w:lang w:val="es-MX"/>
               </w:rPr>
             </w:pPr>
-            <w:bookmarkStart w:id="87" w:name="Templos"/>
-            <w:bookmarkEnd w:id="87"/>
+            <w:bookmarkStart w:id="88" w:name="Templos"/>
+            <w:bookmarkEnd w:id="88"/>
           </w:p>
         </w:tc>
       </w:tr>
@@ -7268,8 +7354,8 @@
                 <w:lang w:val="es-MX"/>
               </w:rPr>
             </w:pPr>
-            <w:bookmarkStart w:id="88" w:name="DepartamentoInfantil"/>
-            <w:bookmarkEnd w:id="88"/>
+            <w:bookmarkStart w:id="89" w:name="DepartamentoInfantil"/>
+            <w:bookmarkEnd w:id="89"/>
           </w:p>
         </w:tc>
         <w:tc>
@@ -7342,8 +7428,8 @@
                 <w:lang w:val="es-MX"/>
               </w:rPr>
             </w:pPr>
-            <w:bookmarkStart w:id="89" w:name="Vehiculos"/>
-            <w:bookmarkEnd w:id="89"/>
+            <w:bookmarkStart w:id="90" w:name="Vehiculos"/>
+            <w:bookmarkEnd w:id="90"/>
           </w:p>
         </w:tc>
       </w:tr>
@@ -7388,8 +7474,8 @@
                 <w:lang w:val="es-MX"/>
               </w:rPr>
             </w:pPr>
-            <w:bookmarkStart w:id="90" w:name="Coros"/>
-            <w:bookmarkEnd w:id="90"/>
+            <w:bookmarkStart w:id="91" w:name="Coros"/>
+            <w:bookmarkEnd w:id="91"/>
           </w:p>
         </w:tc>
         <w:tc>
@@ -7497,8 +7583,8 @@
                 <w:lang w:val="es-MX"/>
               </w:rPr>
             </w:pPr>
-            <w:bookmarkStart w:id="91" w:name="GruposDeCanto"/>
-            <w:bookmarkEnd w:id="91"/>
+            <w:bookmarkStart w:id="92" w:name="GruposDeCanto"/>
+            <w:bookmarkEnd w:id="92"/>
           </w:p>
         </w:tc>
         <w:tc>
@@ -7750,8 +7836,8 @@
                 <w:lang w:val="es-MX"/>
               </w:rPr>
             </w:pPr>
-            <w:bookmarkStart w:id="92" w:name="SesionEnElDistrito"/>
-            <w:bookmarkEnd w:id="92"/>
+            <w:bookmarkStart w:id="93" w:name="SesionEnElDistrito"/>
+            <w:bookmarkEnd w:id="93"/>
           </w:p>
         </w:tc>
         <w:tc>
@@ -7771,8 +7857,8 @@
                 <w:lang w:val="es-MX"/>
               </w:rPr>
             </w:pPr>
-            <w:bookmarkStart w:id="93" w:name="ReunionEnElDistrito"/>
-            <w:bookmarkEnd w:id="93"/>
+            <w:bookmarkStart w:id="94" w:name="ReunionEnElDistrito"/>
+            <w:bookmarkEnd w:id="94"/>
           </w:p>
         </w:tc>
         <w:tc>
@@ -7892,8 +7978,8 @@
                 <w:lang w:val="es-MX"/>
               </w:rPr>
             </w:pPr>
-            <w:bookmarkStart w:id="94" w:name="SesionConElPersonalDocente"/>
-            <w:bookmarkEnd w:id="94"/>
+            <w:bookmarkStart w:id="95" w:name="SesionConElPersonalDocente"/>
+            <w:bookmarkEnd w:id="95"/>
           </w:p>
         </w:tc>
         <w:tc>
@@ -7913,8 +7999,8 @@
                 <w:lang w:val="es-MX"/>
               </w:rPr>
             </w:pPr>
-            <w:bookmarkStart w:id="95" w:name="ReunionConElPersonalDocente"/>
-            <w:bookmarkEnd w:id="95"/>
+            <w:bookmarkStart w:id="96" w:name="ReunionConElPersonalDocente"/>
+            <w:bookmarkEnd w:id="96"/>
           </w:p>
         </w:tc>
         <w:tc>
@@ -7930,23 +8016,13 @@
                 <w:lang w:val="es-MX"/>
               </w:rPr>
             </w:pPr>
-            <w:proofErr w:type="spellStart"/>
-            <w:r>
-              <w:rPr>
-                <w:sz w:val="14"/>
-                <w:szCs w:val="14"/>
-                <w:lang w:val="es-MX"/>
-              </w:rPr>
-              <w:t>Coloc</w:t>
-            </w:r>
-            <w:proofErr w:type="spellEnd"/>
-            <w:r>
-              <w:rPr>
-                <w:sz w:val="14"/>
-                <w:szCs w:val="14"/>
-                <w:lang w:val="es-MX"/>
-              </w:rPr>
-              <w:t>. De 1ª Piedra</w:t>
+            <w:r>
+              <w:rPr>
+                <w:sz w:val="14"/>
+                <w:szCs w:val="14"/>
+                <w:lang w:val="es-MX"/>
+              </w:rPr>
+              <w:t>Coloc. De 1ª Piedra</w:t>
             </w:r>
           </w:p>
         </w:tc>
@@ -7967,8 +8043,8 @@
                 <w:lang w:val="es-MX"/>
               </w:rPr>
             </w:pPr>
-            <w:bookmarkStart w:id="96" w:name="InicioColocacionPrimeraPiedra"/>
-            <w:bookmarkEnd w:id="96"/>
+            <w:bookmarkStart w:id="97" w:name="InicioColocacionPrimeraPiedra"/>
+            <w:bookmarkEnd w:id="97"/>
           </w:p>
         </w:tc>
         <w:tc>
@@ -7988,8 +8064,8 @@
                 <w:lang w:val="es-MX"/>
               </w:rPr>
             </w:pPr>
-            <w:bookmarkStart w:id="97" w:name="FinColocacionPrimeraPiedra"/>
-            <w:bookmarkEnd w:id="97"/>
+            <w:bookmarkStart w:id="98" w:name="FinColocacionPrimeraPiedra"/>
+            <w:bookmarkEnd w:id="98"/>
           </w:p>
         </w:tc>
       </w:tr>
@@ -8034,8 +8110,8 @@
                 <w:lang w:val="es-MX"/>
               </w:rPr>
             </w:pPr>
-            <w:bookmarkStart w:id="98" w:name="SesionConSociedadesFemeniles"/>
-            <w:bookmarkEnd w:id="98"/>
+            <w:bookmarkStart w:id="99" w:name="SesionConSociedadesFemeniles"/>
+            <w:bookmarkEnd w:id="99"/>
           </w:p>
         </w:tc>
         <w:tc>
@@ -8055,8 +8131,8 @@
                 <w:lang w:val="es-MX"/>
               </w:rPr>
             </w:pPr>
-            <w:bookmarkStart w:id="99" w:name="ReunionConSociedadesFemeniles"/>
-            <w:bookmarkEnd w:id="99"/>
+            <w:bookmarkStart w:id="100" w:name="ReunionConSociedadesFemeniles"/>
+            <w:bookmarkEnd w:id="100"/>
           </w:p>
         </w:tc>
         <w:tc>
@@ -8099,8 +8175,8 @@
                 <w:lang w:val="es-MX"/>
               </w:rPr>
             </w:pPr>
-            <w:bookmarkStart w:id="100" w:name="InicioTemplo"/>
-            <w:bookmarkEnd w:id="100"/>
+            <w:bookmarkStart w:id="101" w:name="InicioTemplo"/>
+            <w:bookmarkEnd w:id="101"/>
           </w:p>
         </w:tc>
         <w:tc>
@@ -8120,8 +8196,8 @@
                 <w:lang w:val="es-MX"/>
               </w:rPr>
             </w:pPr>
-            <w:bookmarkStart w:id="101" w:name="FinTemplo"/>
-            <w:bookmarkEnd w:id="101"/>
+            <w:bookmarkStart w:id="102" w:name="FinTemplo"/>
+            <w:bookmarkEnd w:id="102"/>
           </w:p>
         </w:tc>
       </w:tr>
@@ -8166,8 +8242,8 @@
                 <w:lang w:val="es-MX"/>
               </w:rPr>
             </w:pPr>
-            <w:bookmarkStart w:id="102" w:name="SesionConSociedadesJuveniles"/>
-            <w:bookmarkEnd w:id="102"/>
+            <w:bookmarkStart w:id="103" w:name="SesionConSociedadesJuveniles"/>
+            <w:bookmarkEnd w:id="103"/>
           </w:p>
         </w:tc>
         <w:tc>
@@ -8187,8 +8263,8 @@
                 <w:lang w:val="es-MX"/>
               </w:rPr>
             </w:pPr>
-            <w:bookmarkStart w:id="103" w:name="ReunionConSociedadesJuveniles"/>
-            <w:bookmarkEnd w:id="103"/>
+            <w:bookmarkStart w:id="104" w:name="ReunionConSociedadesJuveniles"/>
+            <w:bookmarkEnd w:id="104"/>
           </w:p>
         </w:tc>
         <w:tc>
@@ -8231,8 +8307,8 @@
                 <w:lang w:val="es-MX"/>
               </w:rPr>
             </w:pPr>
-            <w:bookmarkStart w:id="104" w:name="InicioCasaDeOracion"/>
-            <w:bookmarkEnd w:id="104"/>
+            <w:bookmarkStart w:id="105" w:name="InicioCasaDeOracion"/>
+            <w:bookmarkEnd w:id="105"/>
           </w:p>
         </w:tc>
         <w:tc>
@@ -8252,8 +8328,8 @@
                 <w:lang w:val="es-MX"/>
               </w:rPr>
             </w:pPr>
-            <w:bookmarkStart w:id="105" w:name="FinCasaDeOracion"/>
-            <w:bookmarkEnd w:id="105"/>
+            <w:bookmarkStart w:id="106" w:name="FinCasaDeOracion"/>
+            <w:bookmarkEnd w:id="106"/>
           </w:p>
         </w:tc>
       </w:tr>
@@ -8298,8 +8374,8 @@
                 <w:lang w:val="es-MX"/>
               </w:rPr>
             </w:pPr>
-            <w:bookmarkStart w:id="106" w:name="SesionConDepartamentosInfantiles"/>
-            <w:bookmarkEnd w:id="106"/>
+            <w:bookmarkStart w:id="107" w:name="SesionConDepartamentosInfantiles"/>
+            <w:bookmarkEnd w:id="107"/>
           </w:p>
         </w:tc>
         <w:tc>
@@ -8319,8 +8395,8 @@
                 <w:lang w:val="es-MX"/>
               </w:rPr>
             </w:pPr>
-            <w:bookmarkStart w:id="107" w:name="ReunionConDepartamentosInfantiles"/>
-            <w:bookmarkEnd w:id="107"/>
+            <w:bookmarkStart w:id="108" w:name="ReunionConDepartamentosInfantiles"/>
+            <w:bookmarkEnd w:id="108"/>
           </w:p>
         </w:tc>
         <w:tc>
@@ -8363,8 +8439,8 @@
                 <w:lang w:val="es-MX"/>
               </w:rPr>
             </w:pPr>
-            <w:bookmarkStart w:id="108" w:name="InicioCasaPastoral"/>
-            <w:bookmarkEnd w:id="108"/>
+            <w:bookmarkStart w:id="109" w:name="InicioCasaPastoral"/>
+            <w:bookmarkEnd w:id="109"/>
           </w:p>
         </w:tc>
         <w:tc>
@@ -8384,8 +8460,8 @@
                 <w:lang w:val="es-MX"/>
               </w:rPr>
             </w:pPr>
-            <w:bookmarkStart w:id="109" w:name="FinCasaPastoral"/>
-            <w:bookmarkEnd w:id="109"/>
+            <w:bookmarkStart w:id="110" w:name="FinCasaPastoral"/>
+            <w:bookmarkEnd w:id="110"/>
           </w:p>
         </w:tc>
       </w:tr>
@@ -8430,8 +8506,8 @@
                 <w:lang w:val="es-MX"/>
               </w:rPr>
             </w:pPr>
-            <w:bookmarkStart w:id="110" w:name="SesionConCorosYGruposDeCanto"/>
-            <w:bookmarkEnd w:id="110"/>
+            <w:bookmarkStart w:id="111" w:name="SesionConCorosYGruposDeCanto"/>
+            <w:bookmarkEnd w:id="111"/>
           </w:p>
         </w:tc>
         <w:tc>
@@ -8451,8 +8527,8 @@
                 <w:lang w:val="es-MX"/>
               </w:rPr>
             </w:pPr>
-            <w:bookmarkStart w:id="111" w:name="ReunionConCorosYGruposDeCanto"/>
-            <w:bookmarkEnd w:id="111"/>
+            <w:bookmarkStart w:id="112" w:name="ReunionConCorosYGruposDeCanto"/>
+            <w:bookmarkEnd w:id="112"/>
           </w:p>
         </w:tc>
         <w:tc>
@@ -8495,8 +8571,8 @@
                 <w:lang w:val="es-MX"/>
               </w:rPr>
             </w:pPr>
-            <w:bookmarkStart w:id="112" w:name="InicioAnexos"/>
-            <w:bookmarkEnd w:id="112"/>
+            <w:bookmarkStart w:id="113" w:name="InicioAnexos"/>
+            <w:bookmarkEnd w:id="113"/>
           </w:p>
         </w:tc>
         <w:tc>
@@ -8516,8 +8592,8 @@
                 <w:lang w:val="es-MX"/>
               </w:rPr>
             </w:pPr>
-            <w:bookmarkStart w:id="113" w:name="FinAnexos"/>
-            <w:bookmarkEnd w:id="113"/>
+            <w:bookmarkStart w:id="114" w:name="FinAnexos"/>
+            <w:bookmarkEnd w:id="114"/>
           </w:p>
         </w:tc>
       </w:tr>
@@ -8613,8 +8689,8 @@
                 <w:lang w:val="es-MX"/>
               </w:rPr>
             </w:pPr>
-            <w:bookmarkStart w:id="114" w:name="InicioRemodelacion"/>
-            <w:bookmarkEnd w:id="114"/>
+            <w:bookmarkStart w:id="115" w:name="InicioRemodelacion"/>
+            <w:bookmarkEnd w:id="115"/>
           </w:p>
         </w:tc>
         <w:tc>
@@ -8634,8 +8710,8 @@
                 <w:lang w:val="es-MX"/>
               </w:rPr>
             </w:pPr>
-            <w:bookmarkStart w:id="115" w:name="FinRemodelacion"/>
-            <w:bookmarkEnd w:id="115"/>
+            <w:bookmarkStart w:id="116" w:name="FinRemodelacion"/>
+            <w:bookmarkEnd w:id="116"/>
           </w:p>
         </w:tc>
       </w:tr>
@@ -8815,8 +8891,8 @@
                 <w:lang w:val="es-MX"/>
               </w:rPr>
             </w:pPr>
-            <w:bookmarkStart w:id="116" w:name="OrdenacionAncianos"/>
-            <w:bookmarkEnd w:id="116"/>
+            <w:bookmarkStart w:id="117" w:name="OrdenacionAncianos"/>
+            <w:bookmarkEnd w:id="117"/>
           </w:p>
         </w:tc>
         <w:tc>
@@ -8874,8 +8950,8 @@
                 <w:lang w:val="es-MX"/>
               </w:rPr>
             </w:pPr>
-            <w:bookmarkStart w:id="117" w:name="DedicacionTemplos"/>
-            <w:bookmarkEnd w:id="117"/>
+            <w:bookmarkStart w:id="118" w:name="DedicacionTemplos"/>
+            <w:bookmarkEnd w:id="118"/>
           </w:p>
         </w:tc>
         <w:tc>
@@ -8939,8 +9015,8 @@
                 <w:lang w:val="es-MX"/>
               </w:rPr>
             </w:pPr>
-            <w:bookmarkStart w:id="118" w:name="OrdenacionDiaconos"/>
-            <w:bookmarkEnd w:id="118"/>
+            <w:bookmarkStart w:id="119" w:name="OrdenacionDiaconos"/>
+            <w:bookmarkEnd w:id="119"/>
           </w:p>
         </w:tc>
         <w:tc>
@@ -8998,8 +9074,8 @@
                 <w:lang w:val="es-MX"/>
               </w:rPr>
             </w:pPr>
-            <w:bookmarkStart w:id="119" w:name="DedicacionCasasDeOracion"/>
-            <w:bookmarkEnd w:id="119"/>
+            <w:bookmarkStart w:id="120" w:name="DedicacionCasasDeOracion"/>
+            <w:bookmarkEnd w:id="120"/>
           </w:p>
         </w:tc>
         <w:tc>
@@ -9153,7 +9229,7 @@
           </w:tcPr>
           <w:p>
             <w:pPr>
-              <w:jc w:val="both"/>
+              <w:jc w:val="center"/>
               <w:rPr>
                 <w:sz w:val="14"/>
                 <w:szCs w:val="14"/>
@@ -9179,7 +9255,7 @@
           </w:tcPr>
           <w:p>
             <w:pPr>
-              <w:jc w:val="both"/>
+              <w:jc w:val="center"/>
               <w:rPr>
                 <w:sz w:val="14"/>
                 <w:szCs w:val="14"/>
@@ -9246,8 +9322,8 @@
                 <w:lang w:val="es-MX"/>
               </w:rPr>
             </w:pPr>
-            <w:bookmarkStart w:id="120" w:name="DiaconosAprueba"/>
-            <w:bookmarkEnd w:id="120"/>
+            <w:bookmarkStart w:id="121" w:name="DiaconosAprueba"/>
+            <w:bookmarkEnd w:id="121"/>
           </w:p>
         </w:tc>
         <w:tc>
@@ -9305,8 +9381,8 @@
                 <w:lang w:val="es-MX"/>
               </w:rPr>
             </w:pPr>
-            <w:bookmarkStart w:id="121" w:name="RegPatNacTemplos"/>
-            <w:bookmarkEnd w:id="121"/>
+            <w:bookmarkStart w:id="122" w:name="RegPatNacTemplos"/>
+            <w:bookmarkEnd w:id="122"/>
           </w:p>
         </w:tc>
         <w:tc>
@@ -9326,8 +9402,8 @@
                 <w:lang w:val="es-MX"/>
               </w:rPr>
             </w:pPr>
-            <w:bookmarkStart w:id="122" w:name="RegPatIgTemplos"/>
-            <w:bookmarkEnd w:id="122"/>
+            <w:bookmarkStart w:id="123" w:name="RegPatIgTemplos"/>
+            <w:bookmarkEnd w:id="123"/>
           </w:p>
         </w:tc>
       </w:tr>
@@ -9372,8 +9448,8 @@
                 <w:lang w:val="es-MX"/>
               </w:rPr>
             </w:pPr>
-            <w:bookmarkStart w:id="123" w:name="LlamamientoAuxiliares"/>
-            <w:bookmarkEnd w:id="123"/>
+            <w:bookmarkStart w:id="124" w:name="LlamamientoAuxiliares"/>
+            <w:bookmarkEnd w:id="124"/>
           </w:p>
         </w:tc>
         <w:tc>
@@ -9431,8 +9507,8 @@
                 <w:lang w:val="es-MX"/>
               </w:rPr>
             </w:pPr>
-            <w:bookmarkStart w:id="124" w:name="RegPatNacCasasPastorales"/>
-            <w:bookmarkEnd w:id="124"/>
+            <w:bookmarkStart w:id="125" w:name="RegPatNacCasasPastorales"/>
+            <w:bookmarkEnd w:id="125"/>
           </w:p>
         </w:tc>
         <w:tc>
@@ -9452,8 +9528,8 @@
                 <w:lang w:val="es-MX"/>
               </w:rPr>
             </w:pPr>
-            <w:bookmarkStart w:id="125" w:name="RegPatIgCasasPastorales"/>
-            <w:bookmarkEnd w:id="125"/>
+            <w:bookmarkStart w:id="126" w:name="RegPatIgCasasPastorales"/>
+            <w:bookmarkEnd w:id="126"/>
           </w:p>
         </w:tc>
       </w:tr>
@@ -9614,7 +9690,27 @@
                 <w:szCs w:val="14"/>
                 <w:lang w:val="es-MX"/>
               </w:rPr>
-              <w:t>MOVIMIENTO ECONOMICO</w:t>
+              <w:t>MOVIMIENTO ECON</w:t>
+            </w:r>
+            <w:r>
+              <w:rPr>
+                <w:b/>
+                <w:bCs/>
+                <w:sz w:val="14"/>
+                <w:szCs w:val="14"/>
+                <w:lang w:val="es-MX"/>
+              </w:rPr>
+              <w:t>Ó</w:t>
+            </w:r>
+            <w:r>
+              <w:rPr>
+                <w:b/>
+                <w:bCs/>
+                <w:sz w:val="14"/>
+                <w:szCs w:val="14"/>
+                <w:lang w:val="es-MX"/>
+              </w:rPr>
+              <w:t>MICO</w:t>
             </w:r>
           </w:p>
         </w:tc>
@@ -9733,7 +9829,23 @@
                 <w:szCs w:val="14"/>
                 <w:lang w:val="es-MX"/>
               </w:rPr>
-              <w:t>Existencia Anterior</w:t>
+              <w:t xml:space="preserve">Existencia </w:t>
+            </w:r>
+            <w:r>
+              <w:rPr>
+                <w:sz w:val="14"/>
+                <w:szCs w:val="14"/>
+                <w:lang w:val="es-MX"/>
+              </w:rPr>
+              <w:t>a</w:t>
+            </w:r>
+            <w:r>
+              <w:rPr>
+                <w:sz w:val="14"/>
+                <w:szCs w:val="14"/>
+                <w:lang w:val="es-MX"/>
+              </w:rPr>
+              <w:t>nterior</w:t>
             </w:r>
           </w:p>
         </w:tc>
@@ -9754,8 +9866,8 @@
                 <w:lang w:val="es-MX"/>
               </w:rPr>
             </w:pPr>
-            <w:bookmarkStart w:id="126" w:name="ExistenciaAnterior"/>
-            <w:bookmarkEnd w:id="126"/>
+            <w:bookmarkStart w:id="127" w:name="ExistenciaAnterior"/>
+            <w:bookmarkEnd w:id="127"/>
           </w:p>
         </w:tc>
         <w:tc>
@@ -9777,7 +9889,23 @@
                 <w:szCs w:val="14"/>
                 <w:lang w:val="es-MX"/>
               </w:rPr>
-              <w:t>Gastos de la admón.</w:t>
+              <w:t xml:space="preserve">Gastos de la </w:t>
+            </w:r>
+            <w:r>
+              <w:rPr>
+                <w:sz w:val="14"/>
+                <w:szCs w:val="14"/>
+                <w:lang w:val="es-MX"/>
+              </w:rPr>
+              <w:t>A</w:t>
+            </w:r>
+            <w:r>
+              <w:rPr>
+                <w:sz w:val="14"/>
+                <w:szCs w:val="14"/>
+                <w:lang w:val="es-MX"/>
+              </w:rPr>
+              <w:t>dmón.</w:t>
             </w:r>
           </w:p>
         </w:tc>
@@ -9798,8 +9926,8 @@
                 <w:lang w:val="es-MX"/>
               </w:rPr>
             </w:pPr>
-            <w:bookmarkStart w:id="127" w:name="GastosAdmon"/>
-            <w:bookmarkEnd w:id="127"/>
+            <w:bookmarkStart w:id="128" w:name="GastosAdmon"/>
+            <w:bookmarkEnd w:id="128"/>
           </w:p>
         </w:tc>
       </w:tr>
@@ -9844,8 +9972,8 @@
                 <w:lang w:val="es-MX"/>
               </w:rPr>
             </w:pPr>
-            <w:bookmarkStart w:id="128" w:name="EntradaMes"/>
-            <w:bookmarkEnd w:id="128"/>
+            <w:bookmarkStart w:id="129" w:name="EntradaMes"/>
+            <w:bookmarkEnd w:id="129"/>
           </w:p>
         </w:tc>
         <w:tc>
@@ -9888,8 +10016,8 @@
                 <w:lang w:val="es-MX"/>
               </w:rPr>
             </w:pPr>
-            <w:bookmarkStart w:id="129" w:name="TransferenciasAentidadSuperior"/>
-            <w:bookmarkEnd w:id="129"/>
+            <w:bookmarkStart w:id="130" w:name="TransferenciasAentidadSuperior"/>
+            <w:bookmarkEnd w:id="130"/>
           </w:p>
         </w:tc>
       </w:tr>
@@ -9934,8 +10062,8 @@
                 <w:lang w:val="es-MX"/>
               </w:rPr>
             </w:pPr>
-            <w:bookmarkStart w:id="130" w:name="SumaTotal"/>
-            <w:bookmarkEnd w:id="130"/>
+            <w:bookmarkStart w:id="131" w:name="SumaTotal"/>
+            <w:bookmarkEnd w:id="131"/>
           </w:p>
         </w:tc>
         <w:tc>
@@ -9965,7 +10093,7 @@
                 <w:szCs w:val="14"/>
                 <w:lang w:val="es-MX"/>
               </w:rPr>
-              <w:t>C</w:t>
+              <w:t>c</w:t>
             </w:r>
             <w:r>
               <w:rPr>
@@ -9994,8 +10122,8 @@
                 <w:lang w:val="es-MX"/>
               </w:rPr>
             </w:pPr>
-            <w:bookmarkStart w:id="131" w:name="ExistenciaEnCaja"/>
-            <w:bookmarkEnd w:id="131"/>
+            <w:bookmarkStart w:id="132" w:name="ExistenciaEnCaja"/>
+            <w:bookmarkEnd w:id="132"/>
           </w:p>
         </w:tc>
       </w:tr>
@@ -10125,7 +10253,7 @@
       </w:tr>
       <w:tr>
         <w:trPr>
-          <w:trHeight w:val="3181"/>
+          <w:trHeight w:val="301"/>
         </w:trPr>
         <w:tc>
           <w:tcPr>
@@ -10139,8 +10267,8 @@
                 <w:lang w:val="es-MX"/>
               </w:rPr>
             </w:pPr>
-            <w:bookmarkStart w:id="132" w:name="OtrasActividades"/>
-            <w:bookmarkEnd w:id="132"/>
+            <w:bookmarkStart w:id="133" w:name="OtrasActividades"/>
+            <w:bookmarkEnd w:id="133"/>
           </w:p>
         </w:tc>
       </w:tr>
@@ -10203,6 +10331,8 @@
           <w:lang w:val="es-MX"/>
         </w:rPr>
       </w:pPr>
+      <w:bookmarkStart w:id="134" w:name="pastorDeLaIglesia"/>
+      <w:bookmarkEnd w:id="134"/>
     </w:p>
     <w:tbl>
       <w:tblPr>
@@ -10254,8 +10384,6 @@
                 <w:lang w:val="es-MX"/>
               </w:rPr>
             </w:pPr>
-            <w:bookmarkStart w:id="133" w:name="pastorDeLaIglesia"/>
-            <w:bookmarkEnd w:id="133"/>
           </w:p>
         </w:tc>
         <w:tc>
@@ -10274,8 +10402,6 @@
                 <w:lang w:val="es-MX"/>
               </w:rPr>
             </w:pPr>
-            <w:bookmarkStart w:id="134" w:name="añoActual"/>
-            <w:bookmarkEnd w:id="134"/>
           </w:p>
         </w:tc>
       </w:tr>
@@ -10306,16 +10432,7 @@
           <w:szCs w:val="18"/>
           <w:lang w:val="es-MX"/>
         </w:rPr>
-        <w:t xml:space="preserve">a </w:t>
-      </w:r>
-      <w:proofErr w:type="gramStart"/>
-      <w:r>
-        <w:rPr>
-          <w:sz w:val="18"/>
-          <w:szCs w:val="18"/>
-          <w:lang w:val="es-MX"/>
-        </w:rPr>
-        <w:t xml:space="preserve">los </w:t>
+        <w:t xml:space="preserve">a los </w:t>
       </w:r>
       <w:bookmarkStart w:id="136" w:name="diaActual"/>
       <w:bookmarkEnd w:id="136"/>
@@ -10325,16 +10442,7 @@
           <w:szCs w:val="18"/>
           <w:lang w:val="es-MX"/>
         </w:rPr>
-        <w:t xml:space="preserve"> del</w:t>
-      </w:r>
-      <w:proofErr w:type="gramEnd"/>
-      <w:r>
-        <w:rPr>
-          <w:sz w:val="18"/>
-          <w:szCs w:val="18"/>
-          <w:lang w:val="es-MX"/>
-        </w:rPr>
-        <w:t xml:space="preserve"> mes </w:t>
+        <w:t xml:space="preserve"> del mes </w:t>
       </w:r>
       <w:bookmarkStart w:id="137" w:name="mesActual"/>
       <w:bookmarkEnd w:id="137"/>
@@ -10346,6 +10454,8 @@
         </w:rPr>
         <w:t xml:space="preserve"> de </w:t>
       </w:r>
+      <w:bookmarkStart w:id="138" w:name="añoActual"/>
+      <w:bookmarkEnd w:id="138"/>
     </w:p>
     <w:p>
       <w:pPr>

</xml_diff>

<commit_message>
Se corrigieron errores en Informe Pastor y PDF de informe Pastoral despues de Corrida Piloto
</commit_message>
<xml_diff>
--- a/IECE_WebApi/Templates/InformePastorPorSector_Plantilla.docx
+++ b/IECE_WebApi/Templates/InformePastorPorSector_Plantilla.docx
@@ -98,7 +98,16 @@
           <w:szCs w:val="18"/>
           <w:lang w:val="es-MX"/>
         </w:rPr>
-        <w:t>CON BASE EN</w:t>
+        <w:t xml:space="preserve">CON BASE </w:t>
+      </w:r>
+      <w:proofErr w:type="gramStart"/>
+      <w:r>
+        <w:rPr>
+          <w:sz w:val="18"/>
+          <w:szCs w:val="18"/>
+          <w:lang w:val="es-MX"/>
+        </w:rPr>
+        <w:t>EN</w:t>
       </w:r>
       <w:r>
         <w:rPr>
@@ -116,7 +125,16 @@
           <w:szCs w:val="18"/>
           <w:lang w:val="es-MX"/>
         </w:rPr>
-        <w:t xml:space="preserve"> AL DISTRITO No. </w:t>
+        <w:t xml:space="preserve"> AL</w:t>
+      </w:r>
+      <w:proofErr w:type="gramEnd"/>
+      <w:r>
+        <w:rPr>
+          <w:sz w:val="18"/>
+          <w:szCs w:val="18"/>
+          <w:lang w:val="es-MX"/>
+        </w:rPr>
+        <w:t xml:space="preserve"> DISTRITO No. </w:t>
       </w:r>
       <w:bookmarkStart w:id="2" w:name="noDistrito"/>
       <w:bookmarkEnd w:id="2"/>
@@ -134,7 +152,16 @@
           <w:szCs w:val="18"/>
           <w:lang w:val="es-MX"/>
         </w:rPr>
-        <w:t xml:space="preserve">CON ASIENTO EN </w:t>
+        <w:t xml:space="preserve">CON ASIENTO </w:t>
+      </w:r>
+      <w:proofErr w:type="gramStart"/>
+      <w:r>
+        <w:rPr>
+          <w:sz w:val="18"/>
+          <w:szCs w:val="18"/>
+          <w:lang w:val="es-MX"/>
+        </w:rPr>
+        <w:t xml:space="preserve">EN </w:t>
       </w:r>
       <w:bookmarkStart w:id="3" w:name="distritoAlias"/>
       <w:bookmarkEnd w:id="3"/>
@@ -152,7 +179,16 @@
           <w:szCs w:val="18"/>
           <w:lang w:val="es-MX"/>
         </w:rPr>
-        <w:t xml:space="preserve">DEL TRABAJO Y MOVIMIENTO REGISTRADO DURANTE EL MES DE </w:t>
+        <w:t>DEL</w:t>
+      </w:r>
+      <w:proofErr w:type="gramEnd"/>
+      <w:r>
+        <w:rPr>
+          <w:sz w:val="18"/>
+          <w:szCs w:val="18"/>
+          <w:lang w:val="es-MX"/>
+        </w:rPr>
+        <w:t xml:space="preserve"> TRABAJO Y MOVIMIENTO REGISTRADO DURANTE EL MES DE </w:t>
       </w:r>
       <w:bookmarkStart w:id="4" w:name="mesReporte"/>
       <w:bookmarkEnd w:id="4"/>
@@ -4174,15 +4210,27 @@
                 <w:lang w:val="es-MX"/>
               </w:rPr>
             </w:pPr>
-            <w:r>
-              <w:rPr>
-                <w:b/>
-                <w:bCs/>
-                <w:sz w:val="14"/>
-                <w:szCs w:val="14"/>
-                <w:lang w:val="es-MX"/>
-              </w:rPr>
-              <w:t>Total de altas</w:t>
+            <w:proofErr w:type="gramStart"/>
+            <w:r>
+              <w:rPr>
+                <w:b/>
+                <w:bCs/>
+                <w:sz w:val="14"/>
+                <w:szCs w:val="14"/>
+                <w:lang w:val="es-MX"/>
+              </w:rPr>
+              <w:t>Total</w:t>
+            </w:r>
+            <w:proofErr w:type="gramEnd"/>
+            <w:r>
+              <w:rPr>
+                <w:b/>
+                <w:bCs/>
+                <w:sz w:val="14"/>
+                <w:szCs w:val="14"/>
+                <w:lang w:val="es-MX"/>
+              </w:rPr>
+              <w:t xml:space="preserve"> de altas</w:t>
             </w:r>
           </w:p>
         </w:tc>
@@ -4238,15 +4286,27 @@
                 <w:lang w:val="es-MX"/>
               </w:rPr>
             </w:pPr>
-            <w:r>
-              <w:rPr>
-                <w:b/>
-                <w:bCs/>
-                <w:sz w:val="14"/>
-                <w:szCs w:val="14"/>
-                <w:lang w:val="es-MX"/>
-              </w:rPr>
-              <w:t>Total de bajas</w:t>
+            <w:proofErr w:type="gramStart"/>
+            <w:r>
+              <w:rPr>
+                <w:b/>
+                <w:bCs/>
+                <w:sz w:val="14"/>
+                <w:szCs w:val="14"/>
+                <w:lang w:val="es-MX"/>
+              </w:rPr>
+              <w:t>Total</w:t>
+            </w:r>
+            <w:proofErr w:type="gramEnd"/>
+            <w:r>
+              <w:rPr>
+                <w:b/>
+                <w:bCs/>
+                <w:sz w:val="14"/>
+                <w:szCs w:val="14"/>
+                <w:lang w:val="es-MX"/>
+              </w:rPr>
+              <w:t xml:space="preserve"> de bajas</w:t>
             </w:r>
           </w:p>
         </w:tc>
@@ -10754,7 +10814,7 @@
             <w:tcW w:w="283" w:type="dxa"/>
             <w:tcBorders>
               <w:top w:val="nil"/>
-              <w:bottom w:val="single" w:sz="4" w:space="0" w:color="auto"/>
+              <w:bottom w:val="nil"/>
             </w:tcBorders>
           </w:tcPr>
           <w:p>
@@ -10917,8 +10977,8 @@
           <w:tcPr>
             <w:tcW w:w="283" w:type="dxa"/>
             <w:tcBorders>
-              <w:top w:val="single" w:sz="4" w:space="0" w:color="auto"/>
-              <w:bottom w:val="single" w:sz="4" w:space="0" w:color="auto"/>
+              <w:top w:val="nil"/>
+              <w:bottom w:val="nil"/>
             </w:tcBorders>
           </w:tcPr>
           <w:p>
@@ -11059,7 +11119,7 @@
           <w:tcPr>
             <w:tcW w:w="283" w:type="dxa"/>
             <w:tcBorders>
-              <w:top w:val="single" w:sz="4" w:space="0" w:color="auto"/>
+              <w:top w:val="nil"/>
             </w:tcBorders>
           </w:tcPr>
           <w:p>
@@ -11119,15 +11179,16 @@
       </w:tblPr>
       <w:tblGrid>
         <w:gridCol w:w="2118"/>
-        <w:gridCol w:w="2117"/>
-        <w:gridCol w:w="2121"/>
-        <w:gridCol w:w="2118"/>
+        <w:gridCol w:w="1695"/>
+        <w:gridCol w:w="708"/>
+        <w:gridCol w:w="2268"/>
+        <w:gridCol w:w="1685"/>
       </w:tblGrid>
       <w:tr>
         <w:tc>
           <w:tcPr>
-            <w:tcW w:w="8494" w:type="dxa"/>
-            <w:gridSpan w:val="4"/>
+            <w:tcW w:w="8474" w:type="dxa"/>
+            <w:gridSpan w:val="5"/>
           </w:tcPr>
           <w:p>
             <w:pPr>
@@ -11176,7 +11237,7 @@
       <w:tr>
         <w:tc>
           <w:tcPr>
-            <w:tcW w:w="2123" w:type="dxa"/>
+            <w:tcW w:w="2118" w:type="dxa"/>
           </w:tcPr>
           <w:p>
             <w:pPr>
@@ -11203,7 +11264,7 @@
         </w:tc>
         <w:tc>
           <w:tcPr>
-            <w:tcW w:w="2123" w:type="dxa"/>
+            <w:tcW w:w="1695" w:type="dxa"/>
             <w:tcBorders>
               <w:bottom w:val="nil"/>
             </w:tcBorders>
@@ -11223,7 +11284,24 @@
         </w:tc>
         <w:tc>
           <w:tcPr>
-            <w:tcW w:w="2124" w:type="dxa"/>
+            <w:tcW w:w="708" w:type="dxa"/>
+          </w:tcPr>
+          <w:p>
+            <w:pPr>
+              <w:jc w:val="both"/>
+              <w:rPr>
+                <w:b/>
+                <w:bCs/>
+                <w:sz w:val="14"/>
+                <w:szCs w:val="14"/>
+                <w:lang w:val="es-MX"/>
+              </w:rPr>
+            </w:pPr>
+          </w:p>
+        </w:tc>
+        <w:tc>
+          <w:tcPr>
+            <w:tcW w:w="2268" w:type="dxa"/>
           </w:tcPr>
           <w:p>
             <w:pPr>
@@ -11250,7 +11328,7 @@
         </w:tc>
         <w:tc>
           <w:tcPr>
-            <w:tcW w:w="2124" w:type="dxa"/>
+            <w:tcW w:w="1685" w:type="dxa"/>
             <w:tcBorders>
               <w:bottom w:val="nil"/>
             </w:tcBorders>
@@ -11270,7 +11348,7 @@
       <w:tr>
         <w:tc>
           <w:tcPr>
-            <w:tcW w:w="2123" w:type="dxa"/>
+            <w:tcW w:w="2118" w:type="dxa"/>
           </w:tcPr>
           <w:p>
             <w:pPr>
@@ -11309,7 +11387,7 @@
         </w:tc>
         <w:tc>
           <w:tcPr>
-            <w:tcW w:w="2123" w:type="dxa"/>
+            <w:tcW w:w="1695" w:type="dxa"/>
             <w:tcBorders>
               <w:top w:val="nil"/>
               <w:bottom w:val="single" w:sz="4" w:space="0" w:color="auto"/>
@@ -11330,7 +11408,22 @@
         </w:tc>
         <w:tc>
           <w:tcPr>
-            <w:tcW w:w="2124" w:type="dxa"/>
+            <w:tcW w:w="708" w:type="dxa"/>
+          </w:tcPr>
+          <w:p>
+            <w:pPr>
+              <w:jc w:val="both"/>
+              <w:rPr>
+                <w:sz w:val="14"/>
+                <w:szCs w:val="14"/>
+                <w:lang w:val="es-MX"/>
+              </w:rPr>
+            </w:pPr>
+          </w:p>
+        </w:tc>
+        <w:tc>
+          <w:tcPr>
+            <w:tcW w:w="2268" w:type="dxa"/>
           </w:tcPr>
           <w:p>
             <w:pPr>
@@ -11369,7 +11462,7 @@
         </w:tc>
         <w:tc>
           <w:tcPr>
-            <w:tcW w:w="2124" w:type="dxa"/>
+            <w:tcW w:w="1685" w:type="dxa"/>
             <w:tcBorders>
               <w:top w:val="nil"/>
               <w:bottom w:val="single" w:sz="4" w:space="0" w:color="auto"/>
@@ -11392,7 +11485,7 @@
       <w:tr>
         <w:tc>
           <w:tcPr>
-            <w:tcW w:w="2123" w:type="dxa"/>
+            <w:tcW w:w="2118" w:type="dxa"/>
           </w:tcPr>
           <w:p>
             <w:pPr>
@@ -11415,7 +11508,7 @@
         </w:tc>
         <w:tc>
           <w:tcPr>
-            <w:tcW w:w="2123" w:type="dxa"/>
+            <w:tcW w:w="1695" w:type="dxa"/>
             <w:tcBorders>
               <w:top w:val="single" w:sz="4" w:space="0" w:color="auto"/>
               <w:bottom w:val="single" w:sz="4" w:space="0" w:color="auto"/>
@@ -11436,7 +11529,22 @@
         </w:tc>
         <w:tc>
           <w:tcPr>
-            <w:tcW w:w="2124" w:type="dxa"/>
+            <w:tcW w:w="708" w:type="dxa"/>
+          </w:tcPr>
+          <w:p>
+            <w:pPr>
+              <w:jc w:val="both"/>
+              <w:rPr>
+                <w:sz w:val="14"/>
+                <w:szCs w:val="14"/>
+                <w:lang w:val="es-MX"/>
+              </w:rPr>
+            </w:pPr>
+          </w:p>
+        </w:tc>
+        <w:tc>
+          <w:tcPr>
+            <w:tcW w:w="2268" w:type="dxa"/>
           </w:tcPr>
           <w:p>
             <w:pPr>
@@ -11459,7 +11567,7 @@
         </w:tc>
         <w:tc>
           <w:tcPr>
-            <w:tcW w:w="2124" w:type="dxa"/>
+            <w:tcW w:w="1685" w:type="dxa"/>
             <w:tcBorders>
               <w:top w:val="single" w:sz="4" w:space="0" w:color="auto"/>
               <w:bottom w:val="single" w:sz="4" w:space="0" w:color="auto"/>
@@ -11482,7 +11590,7 @@
       <w:tr>
         <w:tc>
           <w:tcPr>
-            <w:tcW w:w="2123" w:type="dxa"/>
+            <w:tcW w:w="2118" w:type="dxa"/>
           </w:tcPr>
           <w:p>
             <w:pPr>
@@ -11505,7 +11613,7 @@
         </w:tc>
         <w:tc>
           <w:tcPr>
-            <w:tcW w:w="2123" w:type="dxa"/>
+            <w:tcW w:w="1695" w:type="dxa"/>
             <w:tcBorders>
               <w:top w:val="single" w:sz="4" w:space="0" w:color="auto"/>
               <w:bottom w:val="single" w:sz="4" w:space="0" w:color="auto"/>
@@ -11526,7 +11634,22 @@
         </w:tc>
         <w:tc>
           <w:tcPr>
-            <w:tcW w:w="2124" w:type="dxa"/>
+            <w:tcW w:w="708" w:type="dxa"/>
+          </w:tcPr>
+          <w:p>
+            <w:pPr>
+              <w:jc w:val="both"/>
+              <w:rPr>
+                <w:sz w:val="14"/>
+                <w:szCs w:val="14"/>
+                <w:lang w:val="es-MX"/>
+              </w:rPr>
+            </w:pPr>
+          </w:p>
+        </w:tc>
+        <w:tc>
+          <w:tcPr>
+            <w:tcW w:w="2268" w:type="dxa"/>
           </w:tcPr>
           <w:p>
             <w:pPr>
@@ -11545,6 +11668,7 @@
               </w:rPr>
               <w:t xml:space="preserve">Existencia en </w:t>
             </w:r>
+            <w:proofErr w:type="gramStart"/>
             <w:r>
               <w:rPr>
                 <w:sz w:val="14"/>
@@ -11561,11 +11685,12 @@
               </w:rPr>
               <w:t>aja</w:t>
             </w:r>
-          </w:p>
-        </w:tc>
-        <w:tc>
-          <w:tcPr>
-            <w:tcW w:w="2124" w:type="dxa"/>
+            <w:proofErr w:type="gramEnd"/>
+          </w:p>
+        </w:tc>
+        <w:tc>
+          <w:tcPr>
+            <w:tcW w:w="1685" w:type="dxa"/>
             <w:tcBorders>
               <w:top w:val="single" w:sz="4" w:space="0" w:color="auto"/>
               <w:bottom w:val="single" w:sz="4" w:space="0" w:color="auto"/>
@@ -11588,22 +11713,22 @@
       <w:tr>
         <w:tc>
           <w:tcPr>
-            <w:tcW w:w="2123" w:type="dxa"/>
-          </w:tcPr>
-          <w:p>
-            <w:pPr>
-              <w:jc w:val="both"/>
-              <w:rPr>
-                <w:sz w:val="14"/>
-                <w:szCs w:val="14"/>
-                <w:lang w:val="es-MX"/>
-              </w:rPr>
-            </w:pPr>
-          </w:p>
-        </w:tc>
-        <w:tc>
-          <w:tcPr>
-            <w:tcW w:w="2123" w:type="dxa"/>
+            <w:tcW w:w="2118" w:type="dxa"/>
+          </w:tcPr>
+          <w:p>
+            <w:pPr>
+              <w:jc w:val="both"/>
+              <w:rPr>
+                <w:sz w:val="14"/>
+                <w:szCs w:val="14"/>
+                <w:lang w:val="es-MX"/>
+              </w:rPr>
+            </w:pPr>
+          </w:p>
+        </w:tc>
+        <w:tc>
+          <w:tcPr>
+            <w:tcW w:w="1695" w:type="dxa"/>
             <w:tcBorders>
               <w:top w:val="single" w:sz="4" w:space="0" w:color="auto"/>
             </w:tcBorders>
@@ -11621,22 +11746,23 @@
         </w:tc>
         <w:tc>
           <w:tcPr>
-            <w:tcW w:w="2124" w:type="dxa"/>
-          </w:tcPr>
-          <w:p>
-            <w:pPr>
-              <w:jc w:val="both"/>
-              <w:rPr>
-                <w:sz w:val="14"/>
-                <w:szCs w:val="14"/>
-                <w:lang w:val="es-MX"/>
-              </w:rPr>
-            </w:pPr>
-          </w:p>
-        </w:tc>
-        <w:tc>
-          <w:tcPr>
-            <w:tcW w:w="2124" w:type="dxa"/>
+            <w:tcW w:w="2976" w:type="dxa"/>
+            <w:gridSpan w:val="2"/>
+          </w:tcPr>
+          <w:p>
+            <w:pPr>
+              <w:jc w:val="both"/>
+              <w:rPr>
+                <w:sz w:val="14"/>
+                <w:szCs w:val="14"/>
+                <w:lang w:val="es-MX"/>
+              </w:rPr>
+            </w:pPr>
+          </w:p>
+        </w:tc>
+        <w:tc>
+          <w:tcPr>
+            <w:tcW w:w="1685" w:type="dxa"/>
             <w:tcBorders>
               <w:top w:val="single" w:sz="4" w:space="0" w:color="auto"/>
             </w:tcBorders>
@@ -11880,7 +12006,16 @@
           <w:szCs w:val="18"/>
           <w:lang w:val="es-MX"/>
         </w:rPr>
-        <w:t xml:space="preserve">a los </w:t>
+        <w:t xml:space="preserve">a </w:t>
+      </w:r>
+      <w:proofErr w:type="gramStart"/>
+      <w:r>
+        <w:rPr>
+          <w:sz w:val="18"/>
+          <w:szCs w:val="18"/>
+          <w:lang w:val="es-MX"/>
+        </w:rPr>
+        <w:t xml:space="preserve">los </w:t>
       </w:r>
       <w:bookmarkStart w:id="137" w:name="diaActual"/>
       <w:bookmarkEnd w:id="137"/>
@@ -11890,7 +12025,16 @@
           <w:szCs w:val="18"/>
           <w:lang w:val="es-MX"/>
         </w:rPr>
-        <w:t xml:space="preserve"> del mes </w:t>
+        <w:t xml:space="preserve"> del</w:t>
+      </w:r>
+      <w:proofErr w:type="gramEnd"/>
+      <w:r>
+        <w:rPr>
+          <w:sz w:val="18"/>
+          <w:szCs w:val="18"/>
+          <w:lang w:val="es-MX"/>
+        </w:rPr>
+        <w:t xml:space="preserve"> mes </w:t>
       </w:r>
       <w:bookmarkStart w:id="138" w:name="mesActual"/>
       <w:bookmarkEnd w:id="138"/>

</xml_diff>